<commit_message>
minor edits to the report
</commit_message>
<xml_diff>
--- a/Report/CG2271 Mini-Project Report (ver 1.0).docx
+++ b/Report/CG2271 Mini-Project Report (ver 1.0).docx
@@ -169,7 +169,7 @@
     </w:p>
     <w:tbl>
       <w:tblPr>
-        <w:tblStyle w:val="LiBang"/>
+        <w:tblStyle w:val="TableGrid"/>
         <w:tblW w:w="0" w:type="auto"/>
         <w:tblLook w:val="04A0" w:firstRow="1" w:lastRow="0" w:firstColumn="1" w:lastColumn="0" w:noHBand="0" w:noVBand="1"/>
       </w:tblPr>
@@ -1268,7 +1268,7 @@
     </w:p>
     <w:tbl>
       <w:tblPr>
-        <w:tblStyle w:val="LiBang"/>
+        <w:tblStyle w:val="TableGrid"/>
         <w:tblW w:w="0" w:type="auto"/>
         <w:tblLook w:val="04A0" w:firstRow="1" w:lastRow="0" w:firstColumn="1" w:lastColumn="0" w:noHBand="0" w:noVBand="1"/>
       </w:tblPr>
@@ -2778,7 +2778,21 @@
                                 <w:sz w:val="20"/>
                                 <w:szCs w:val="20"/>
                               </w:rPr>
-                              <w:t>Resume/suspend</w:t>
+                              <w:t>Resume/</w:t>
+                            </w:r>
+                            <w:r>
+                              <w:rPr>
+                                <w:sz w:val="20"/>
+                                <w:szCs w:val="20"/>
+                              </w:rPr>
+                              <w:t>S</w:t>
+                            </w:r>
+                            <w:r>
+                              <w:rPr>
+                                <w:sz w:val="20"/>
+                                <w:szCs w:val="20"/>
+                              </w:rPr>
+                              <w:t>uspend</w:t>
                             </w:r>
                           </w:p>
                         </w:txbxContent>
@@ -2818,7 +2832,21 @@
                           <w:sz w:val="20"/>
                           <w:szCs w:val="20"/>
                         </w:rPr>
-                        <w:t>Resume/suspend</w:t>
+                        <w:t>Resume/</w:t>
+                      </w:r>
+                      <w:r>
+                        <w:rPr>
+                          <w:sz w:val="20"/>
+                          <w:szCs w:val="20"/>
+                        </w:rPr>
+                        <w:t>S</w:t>
+                      </w:r>
+                      <w:r>
+                        <w:rPr>
+                          <w:sz w:val="20"/>
+                          <w:szCs w:val="20"/>
+                        </w:rPr>
+                        <w:t>uspend</w:t>
                       </w:r>
                     </w:p>
                   </w:txbxContent>
@@ -4584,7 +4612,7 @@
           <w:sz w:val="20"/>
           <w:szCs w:val="20"/>
         </w:rPr>
-        <w:t xml:space="preserve">. If Serial is available, the task sends data input from the Android application to </w:t>
+        <w:t xml:space="preserve">. If Serial is available, the task sends data input from the application to </w:t>
       </w:r>
       <w:r>
         <w:rPr>
@@ -4632,7 +4660,7 @@
           <w:sz w:val="20"/>
           <w:szCs w:val="20"/>
         </w:rPr>
-        <w:t xml:space="preserve"> Each data input from the Android application comes in</w:t>
+        <w:t xml:space="preserve"> Each data input from the application comes in</w:t>
       </w:r>
       <w:r>
         <w:rPr>
@@ -4862,7 +4890,33 @@
           <w:sz w:val="20"/>
           <w:szCs w:val="20"/>
         </w:rPr>
-        <w:t xml:space="preserve"> This allows the motor to run only when the button is held down on the Android application, instead of continuously running with one press of the button.</w:t>
+        <w:t xml:space="preserve"> This allows the motor to run only when the button is held down on the </w:t>
+      </w:r>
+      <w:r>
+        <w:rPr>
+          <w:rFonts w:ascii="Arial" w:hAnsi="Arial" w:cs="Arial"/>
+          <w:sz w:val="20"/>
+          <w:szCs w:val="20"/>
+        </w:rPr>
+        <w:t>Smartphone c</w:t>
+      </w:r>
+      <w:bookmarkStart w:id="0" w:name="_GoBack"/>
+      <w:bookmarkEnd w:id="0"/>
+      <w:r>
+        <w:rPr>
+          <w:rFonts w:ascii="Arial" w:hAnsi="Arial" w:cs="Arial"/>
+          <w:sz w:val="20"/>
+          <w:szCs w:val="20"/>
+        </w:rPr>
+        <w:t xml:space="preserve">ontroller </w:t>
+      </w:r>
+      <w:r>
+        <w:rPr>
+          <w:rFonts w:ascii="Arial" w:hAnsi="Arial" w:cs="Arial"/>
+          <w:sz w:val="20"/>
+          <w:szCs w:val="20"/>
+        </w:rPr>
+        <w:t>application, instead of continuously running with one press of the button.</w:t>
       </w:r>
     </w:p>
     <w:p>
@@ -5532,7 +5586,15 @@
           <w:sz w:val="20"/>
           <w:szCs w:val="20"/>
         </w:rPr>
-        <w:t>The only problem we faced at the end of the project is the</w:t>
+        <w:t>One</w:t>
+      </w:r>
+      <w:r>
+        <w:rPr>
+          <w:rFonts w:ascii="Arial" w:hAnsi="Arial" w:cs="Arial"/>
+          <w:sz w:val="20"/>
+          <w:szCs w:val="20"/>
+        </w:rPr>
+        <w:t xml:space="preserve"> problem we faced at the end of the project is the</w:t>
       </w:r>
       <w:r>
         <w:rPr>
@@ -5615,7 +5677,23 @@
           <w:sz w:val="20"/>
           <w:szCs w:val="20"/>
         </w:rPr>
-        <w:t xml:space="preserve">” as each Green LED is able to receive full power from the chip. </w:t>
+        <w:t>” as each Green LED is able to receive full power from the chip</w:t>
+      </w:r>
+      <w:r>
+        <w:rPr>
+          <w:rFonts w:ascii="Arial" w:hAnsi="Arial" w:cs="Arial"/>
+          <w:sz w:val="20"/>
+          <w:szCs w:val="20"/>
+        </w:rPr>
+        <w:t xml:space="preserve"> at any one time</w:t>
+      </w:r>
+      <w:r>
+        <w:rPr>
+          <w:rFonts w:ascii="Arial" w:hAnsi="Arial" w:cs="Arial"/>
+          <w:sz w:val="20"/>
+          <w:szCs w:val="20"/>
+        </w:rPr>
+        <w:t xml:space="preserve">. </w:t>
       </w:r>
     </w:p>
     <w:p>
@@ -5649,23 +5727,23 @@
           <w:sz w:val="20"/>
           <w:szCs w:val="20"/>
         </w:rPr>
-        <w:t xml:space="preserve"> problem to be non-issue</w:t>
-      </w:r>
-      <w:r>
-        <w:rPr>
-          <w:rFonts w:ascii="Arial" w:hAnsi="Arial" w:cs="Arial"/>
-          <w:sz w:val="20"/>
-          <w:szCs w:val="20"/>
-        </w:rPr>
-        <w:t>s</w:t>
-      </w:r>
-      <w:r>
-        <w:rPr>
-          <w:rFonts w:ascii="Arial" w:hAnsi="Arial" w:cs="Arial"/>
-          <w:sz w:val="20"/>
-          <w:szCs w:val="20"/>
-        </w:rPr>
-        <w:t xml:space="preserve"> and </w:t>
+        <w:t xml:space="preserve"> problem to be </w:t>
+      </w:r>
+      <w:r>
+        <w:rPr>
+          <w:rFonts w:ascii="Arial" w:hAnsi="Arial" w:cs="Arial"/>
+          <w:sz w:val="20"/>
+          <w:szCs w:val="20"/>
+        </w:rPr>
+        <w:t xml:space="preserve">a </w:t>
+      </w:r>
+      <w:r>
+        <w:rPr>
+          <w:rFonts w:ascii="Arial" w:hAnsi="Arial" w:cs="Arial"/>
+          <w:sz w:val="20"/>
+          <w:szCs w:val="20"/>
+        </w:rPr>
+        <w:t xml:space="preserve">non-issue and </w:t>
       </w:r>
       <w:r>
         <w:rPr>
@@ -5697,17 +5775,7 @@
           <w:sz w:val="20"/>
           <w:szCs w:val="20"/>
         </w:rPr>
-        <w:t xml:space="preserve"> flaw, the robot meets all the criteria for this m</w:t>
-      </w:r>
-      <w:bookmarkStart w:id="0" w:name="_GoBack"/>
-      <w:bookmarkEnd w:id="0"/>
-      <w:r>
-        <w:rPr>
-          <w:rFonts w:ascii="Arial" w:hAnsi="Arial" w:cs="Arial"/>
-          <w:sz w:val="20"/>
-          <w:szCs w:val="20"/>
-        </w:rPr>
-        <w:t>ini-project and hence was a success.</w:t>
+        <w:t xml:space="preserve"> flaw, the robot meets all the criteria for this mini-project and hence was a success.</w:t>
       </w:r>
     </w:p>
     <w:sectPr>
@@ -5737,7 +5805,7 @@
       </w:pPr>
     </w:pPrDefault>
   </w:docDefaults>
-  <w:latentStyles w:defLockedState="0" w:defUIPriority="99" w:defSemiHidden="0" w:defUnhideWhenUsed="0" w:defQFormat="0" w:count="376">
+  <w:latentStyles w:defLockedState="0" w:defUIPriority="99" w:defSemiHidden="0" w:defUnhideWhenUsed="0" w:defQFormat="0" w:count="375">
     <w:lsdException w:name="Normal" w:uiPriority="0" w:qFormat="1"/>
     <w:lsdException w:name="heading 1" w:uiPriority="9" w:qFormat="1"/>
     <w:lsdException w:name="heading 2" w:semiHidden="1" w:uiPriority="9" w:unhideWhenUsed="1" w:qFormat="1"/>
@@ -6113,19 +6181,18 @@
     <w:lsdException w:name="Smart Hyperlink" w:semiHidden="1" w:unhideWhenUsed="1"/>
     <w:lsdException w:name="Hashtag" w:semiHidden="1" w:unhideWhenUsed="1"/>
     <w:lsdException w:name="Unresolved Mention" w:semiHidden="1" w:unhideWhenUsed="1"/>
-    <w:lsdException w:name="Smart Link" w:semiHidden="1" w:unhideWhenUsed="1"/>
   </w:latentStyles>
-  <w:style w:type="paragraph" w:default="1" w:styleId="Binhthng">
+  <w:style w:type="paragraph" w:default="1" w:styleId="Normal">
     <w:name w:val="Normal"/>
     <w:qFormat/>
   </w:style>
-  <w:style w:type="character" w:default="1" w:styleId="Phngmcinhcuaoanvn">
+  <w:style w:type="character" w:default="1" w:styleId="DefaultParagraphFont">
     <w:name w:val="Default Paragraph Font"/>
     <w:uiPriority w:val="1"/>
     <w:semiHidden/>
     <w:unhideWhenUsed/>
   </w:style>
-  <w:style w:type="table" w:default="1" w:styleId="BangThngthng">
+  <w:style w:type="table" w:default="1" w:styleId="TableNormal">
     <w:name w:val="Normal Table"/>
     <w:uiPriority w:val="99"/>
     <w:semiHidden/>
@@ -6140,15 +6207,15 @@
       </w:tblCellMar>
     </w:tblPr>
   </w:style>
-  <w:style w:type="numbering" w:default="1" w:styleId="Khngco">
+  <w:style w:type="numbering" w:default="1" w:styleId="NoList">
     <w:name w:val="No List"/>
     <w:uiPriority w:val="99"/>
     <w:semiHidden/>
     <w:unhideWhenUsed/>
   </w:style>
-  <w:style w:type="table" w:styleId="LiBang">
+  <w:style w:type="table" w:styleId="TableGrid">
     <w:name w:val="Table Grid"/>
-    <w:basedOn w:val="BangThngthng"/>
+    <w:basedOn w:val="TableNormal"/>
     <w:uiPriority w:val="39"/>
     <w:rsid w:val="00B35F82"/>
     <w:pPr>

</xml_diff>